<commit_message>
add newest FSAR template and modify script to replace region name in headers
</commit_message>
<xml_diff>
--- a/inst/csas-docx/fsar-last-page.docx
+++ b/inst/csas-docx/fsar-last-page.docx
@@ -20,7 +20,7 @@
       <w:r>
         <w:br/>
       </w:r>
-      <w:bookmarkStart w:id="0" w:name="region"/>
+      <w:bookmarkStart w:id="0" w:name="region_name"/>
       <w:r>
         <w:t>[</w:t>
       </w:r>
@@ -565,12 +565,10 @@
       </w:r>
     </w:p>
     <w:sectPr>
-      <w:headerReference w:type="even" r:id="rId9"/>
-      <w:headerReference w:type="default" r:id="rId10"/>
-      <w:footerReference w:type="even" r:id="rId11"/>
-      <w:footerReference w:type="default" r:id="rId12"/>
-      <w:headerReference w:type="first" r:id="rId13"/>
-      <w:footerReference w:type="first" r:id="rId14"/>
+      <w:headerReference w:type="default" r:id="rId9"/>
+      <w:footerReference w:type="default" r:id="rId10"/>
+      <w:headerReference w:type="first" r:id="rId11"/>
+      <w:footerReference w:type="first" r:id="rId12"/>
       <w:pgSz w:w="12240" w:h="15840" w:code="1"/>
       <w:pgMar w:top="1440" w:right="1440" w:bottom="1440" w:left="1440" w:header="862" w:footer="601" w:gutter="0"/>
       <w:cols w:space="360"/>
@@ -610,16 +608,6 @@
 <w:ftr xmlns:wpc="http://schemas.microsoft.com/office/word/2010/wordprocessingCanvas" xmlns:cx="http://schemas.microsoft.com/office/drawing/2014/chartex" xmlns:cx1="http://schemas.microsoft.com/office/drawing/2015/9/8/chartex" xmlns:cx2="http://schemas.microsoft.com/office/drawing/2015/10/21/chartex" xmlns:cx3="http://schemas.microsoft.com/office/drawing/2016/5/9/chartex" xmlns:cx4="http://schemas.microsoft.com/office/drawing/2016/5/10/chartex" xmlns:cx5="http://schemas.microsoft.com/office/drawing/2016/5/11/chartex" xmlns:cx6="http://schemas.microsoft.com/office/drawing/2016/5/12/chartex" xmlns:cx7="http://schemas.microsoft.com/office/drawing/2016/5/13/chartex" xmlns:cx8="http://schemas.microsoft.com/office/drawing/2016/5/14/chartex" xmlns:mc="http://schemas.openxmlformats.org/markup-compatibility/2006" xmlns:aink="http://schemas.microsoft.com/office/drawing/2016/ink" xmlns:am3d="http://schemas.microsoft.com/office/drawing/2017/model3d" xmlns:o="urn:schemas-microsoft-com:office:office" xmlns:oel="http://schemas.microsoft.com/office/2019/extlst" xmlns:r="http://schemas.openxmlformats.org/officeDocument/2006/relationships" xmlns:m="http://schemas.openxmlformats.org/officeDocument/2006/math" xmlns:v="urn:schemas-microsoft-com:vml" xmlns:wp14="http://schemas.microsoft.com/office/word/2010/wordprocessingDrawing" xmlns:wp="http://schemas.openxmlformats.org/drawingml/2006/wordprocessingDrawing" xmlns:w10="urn:schemas-microsoft-com:office:word" xmlns:w="http://schemas.openxmlformats.org/wordprocessingml/2006/main" xmlns:w14="http://schemas.microsoft.com/office/word/2010/wordml" xmlns:w15="http://schemas.microsoft.com/office/word/2012/wordml" xmlns:w16cex="http://schemas.microsoft.com/office/word/2018/wordml/cex" xmlns:w16cid="http://schemas.microsoft.com/office/word/2016/wordml/cid" xmlns:w16="http://schemas.microsoft.com/office/word/2018/wordml" xmlns:w16sdtdh="http://schemas.microsoft.com/office/word/2020/wordml/sdtdatahash" xmlns:w16se="http://schemas.microsoft.com/office/word/2015/wordml/symex" xmlns:wpg="http://schemas.microsoft.com/office/word/2010/wordprocessingGroup" xmlns:wpi="http://schemas.microsoft.com/office/word/2010/wordprocessingInk" xmlns:wne="http://schemas.microsoft.com/office/word/2006/wordml" xmlns:wps="http://schemas.microsoft.com/office/word/2010/wordprocessingShape" mc:Ignorable="w14 w15 w16se w16cid w16 w16cex w16sdtdh wp14">
   <w:p>
     <w:pPr>
-      <w:pStyle w:val="Footer"/>
-    </w:pPr>
-  </w:p>
-</w:ftr>
-</file>
-
-<file path=word/footer2.xml><?xml version="1.0" encoding="utf-8"?>
-<w:ftr xmlns:wpc="http://schemas.microsoft.com/office/word/2010/wordprocessingCanvas" xmlns:cx="http://schemas.microsoft.com/office/drawing/2014/chartex" xmlns:cx1="http://schemas.microsoft.com/office/drawing/2015/9/8/chartex" xmlns:cx2="http://schemas.microsoft.com/office/drawing/2015/10/21/chartex" xmlns:cx3="http://schemas.microsoft.com/office/drawing/2016/5/9/chartex" xmlns:cx4="http://schemas.microsoft.com/office/drawing/2016/5/10/chartex" xmlns:cx5="http://schemas.microsoft.com/office/drawing/2016/5/11/chartex" xmlns:cx6="http://schemas.microsoft.com/office/drawing/2016/5/12/chartex" xmlns:cx7="http://schemas.microsoft.com/office/drawing/2016/5/13/chartex" xmlns:cx8="http://schemas.microsoft.com/office/drawing/2016/5/14/chartex" xmlns:mc="http://schemas.openxmlformats.org/markup-compatibility/2006" xmlns:aink="http://schemas.microsoft.com/office/drawing/2016/ink" xmlns:am3d="http://schemas.microsoft.com/office/drawing/2017/model3d" xmlns:o="urn:schemas-microsoft-com:office:office" xmlns:oel="http://schemas.microsoft.com/office/2019/extlst" xmlns:r="http://schemas.openxmlformats.org/officeDocument/2006/relationships" xmlns:m="http://schemas.openxmlformats.org/officeDocument/2006/math" xmlns:v="urn:schemas-microsoft-com:vml" xmlns:wp14="http://schemas.microsoft.com/office/word/2010/wordprocessingDrawing" xmlns:wp="http://schemas.openxmlformats.org/drawingml/2006/wordprocessingDrawing" xmlns:w10="urn:schemas-microsoft-com:office:word" xmlns:w="http://schemas.openxmlformats.org/wordprocessingml/2006/main" xmlns:w14="http://schemas.microsoft.com/office/word/2010/wordml" xmlns:w15="http://schemas.microsoft.com/office/word/2012/wordml" xmlns:w16cex="http://schemas.microsoft.com/office/word/2018/wordml/cex" xmlns:w16cid="http://schemas.microsoft.com/office/word/2016/wordml/cid" xmlns:w16="http://schemas.microsoft.com/office/word/2018/wordml" xmlns:w16sdtdh="http://schemas.microsoft.com/office/word/2020/wordml/sdtdatahash" xmlns:w16se="http://schemas.microsoft.com/office/word/2015/wordml/symex" xmlns:wpg="http://schemas.microsoft.com/office/word/2010/wordprocessingGroup" xmlns:wpi="http://schemas.microsoft.com/office/word/2010/wordprocessingInk" xmlns:wne="http://schemas.microsoft.com/office/word/2006/wordml" xmlns:wps="http://schemas.microsoft.com/office/word/2010/wordprocessingShape" mc:Ignorable="w14 w15 w16se w16cid w16 w16cex w16sdtdh wp14">
-  <w:p>
-    <w:pPr>
       <w:pBdr>
         <w:top w:val="single" w:sz="6" w:space="1" w:color="auto"/>
       </w:pBdr>
@@ -660,7 +648,7 @@
 </w:ftr>
 </file>
 
-<file path=word/footer3.xml><?xml version="1.0" encoding="utf-8"?>
+<file path=word/footer2.xml><?xml version="1.0" encoding="utf-8"?>
 <w:ftr xmlns:wpc="http://schemas.microsoft.com/office/word/2010/wordprocessingCanvas" xmlns:cx="http://schemas.microsoft.com/office/drawing/2014/chartex" xmlns:cx1="http://schemas.microsoft.com/office/drawing/2015/9/8/chartex" xmlns:cx2="http://schemas.microsoft.com/office/drawing/2015/10/21/chartex" xmlns:cx3="http://schemas.microsoft.com/office/drawing/2016/5/9/chartex" xmlns:cx4="http://schemas.microsoft.com/office/drawing/2016/5/10/chartex" xmlns:cx5="http://schemas.microsoft.com/office/drawing/2016/5/11/chartex" xmlns:cx6="http://schemas.microsoft.com/office/drawing/2016/5/12/chartex" xmlns:cx7="http://schemas.microsoft.com/office/drawing/2016/5/13/chartex" xmlns:cx8="http://schemas.microsoft.com/office/drawing/2016/5/14/chartex" xmlns:mc="http://schemas.openxmlformats.org/markup-compatibility/2006" xmlns:aink="http://schemas.microsoft.com/office/drawing/2016/ink" xmlns:am3d="http://schemas.microsoft.com/office/drawing/2017/model3d" xmlns:o="urn:schemas-microsoft-com:office:office" xmlns:oel="http://schemas.microsoft.com/office/2019/extlst" xmlns:r="http://schemas.openxmlformats.org/officeDocument/2006/relationships" xmlns:m="http://schemas.openxmlformats.org/officeDocument/2006/math" xmlns:v="urn:schemas-microsoft-com:vml" xmlns:wp14="http://schemas.microsoft.com/office/word/2010/wordprocessingDrawing" xmlns:wp="http://schemas.openxmlformats.org/drawingml/2006/wordprocessingDrawing" xmlns:w10="urn:schemas-microsoft-com:office:word" xmlns:w="http://schemas.openxmlformats.org/wordprocessingml/2006/main" xmlns:w14="http://schemas.microsoft.com/office/word/2010/wordml" xmlns:w15="http://schemas.microsoft.com/office/word/2012/wordml" xmlns:w16cex="http://schemas.microsoft.com/office/word/2018/wordml/cex" xmlns:w16cid="http://schemas.microsoft.com/office/word/2016/wordml/cid" xmlns:w16="http://schemas.microsoft.com/office/word/2018/wordml" xmlns:w16sdtdh="http://schemas.microsoft.com/office/word/2020/wordml/sdtdatahash" xmlns:w16se="http://schemas.microsoft.com/office/word/2015/wordml/symex" xmlns:wpg="http://schemas.microsoft.com/office/word/2010/wordprocessingGroup" xmlns:wpi="http://schemas.microsoft.com/office/word/2010/wordprocessingInk" xmlns:wne="http://schemas.microsoft.com/office/word/2006/wordml" xmlns:wps="http://schemas.microsoft.com/office/word/2010/wordprocessingShape" mc:Ignorable="w14 w15 w16se w16cid w16 w16cex w16sdtdh wp14">
   <w:p>
     <w:pPr>
@@ -762,16 +750,6 @@
 
 <file path=word/header1.xml><?xml version="1.0" encoding="utf-8"?>
 <w:hdr xmlns:wpc="http://schemas.microsoft.com/office/word/2010/wordprocessingCanvas" xmlns:cx="http://schemas.microsoft.com/office/drawing/2014/chartex" xmlns:cx1="http://schemas.microsoft.com/office/drawing/2015/9/8/chartex" xmlns:cx2="http://schemas.microsoft.com/office/drawing/2015/10/21/chartex" xmlns:cx3="http://schemas.microsoft.com/office/drawing/2016/5/9/chartex" xmlns:cx4="http://schemas.microsoft.com/office/drawing/2016/5/10/chartex" xmlns:cx5="http://schemas.microsoft.com/office/drawing/2016/5/11/chartex" xmlns:cx6="http://schemas.microsoft.com/office/drawing/2016/5/12/chartex" xmlns:cx7="http://schemas.microsoft.com/office/drawing/2016/5/13/chartex" xmlns:cx8="http://schemas.microsoft.com/office/drawing/2016/5/14/chartex" xmlns:mc="http://schemas.openxmlformats.org/markup-compatibility/2006" xmlns:aink="http://schemas.microsoft.com/office/drawing/2016/ink" xmlns:am3d="http://schemas.microsoft.com/office/drawing/2017/model3d" xmlns:o="urn:schemas-microsoft-com:office:office" xmlns:oel="http://schemas.microsoft.com/office/2019/extlst" xmlns:r="http://schemas.openxmlformats.org/officeDocument/2006/relationships" xmlns:m="http://schemas.openxmlformats.org/officeDocument/2006/math" xmlns:v="urn:schemas-microsoft-com:vml" xmlns:wp14="http://schemas.microsoft.com/office/word/2010/wordprocessingDrawing" xmlns:wp="http://schemas.openxmlformats.org/drawingml/2006/wordprocessingDrawing" xmlns:w10="urn:schemas-microsoft-com:office:word" xmlns:w="http://schemas.openxmlformats.org/wordprocessingml/2006/main" xmlns:w14="http://schemas.microsoft.com/office/word/2010/wordml" xmlns:w15="http://schemas.microsoft.com/office/word/2012/wordml" xmlns:w16cex="http://schemas.microsoft.com/office/word/2018/wordml/cex" xmlns:w16cid="http://schemas.microsoft.com/office/word/2016/wordml/cid" xmlns:w16="http://schemas.microsoft.com/office/word/2018/wordml" xmlns:w16sdtdh="http://schemas.microsoft.com/office/word/2020/wordml/sdtdatahash" xmlns:w16se="http://schemas.microsoft.com/office/word/2015/wordml/symex" xmlns:wpg="http://schemas.microsoft.com/office/word/2010/wordprocessingGroup" xmlns:wpi="http://schemas.microsoft.com/office/word/2010/wordprocessingInk" xmlns:wne="http://schemas.microsoft.com/office/word/2006/wordml" xmlns:wps="http://schemas.microsoft.com/office/word/2010/wordprocessingShape" mc:Ignorable="w14 w15 w16se w16cid w16 w16cex w16sdtdh wp14">
-  <w:p>
-    <w:pPr>
-      <w:pStyle w:val="Header"/>
-    </w:pPr>
-  </w:p>
-</w:hdr>
-</file>
-
-<file path=word/header2.xml><?xml version="1.0" encoding="utf-8"?>
-<w:hdr xmlns:wpc="http://schemas.microsoft.com/office/word/2010/wordprocessingCanvas" xmlns:cx="http://schemas.microsoft.com/office/drawing/2014/chartex" xmlns:cx1="http://schemas.microsoft.com/office/drawing/2015/9/8/chartex" xmlns:cx2="http://schemas.microsoft.com/office/drawing/2015/10/21/chartex" xmlns:cx3="http://schemas.microsoft.com/office/drawing/2016/5/9/chartex" xmlns:cx4="http://schemas.microsoft.com/office/drawing/2016/5/10/chartex" xmlns:cx5="http://schemas.microsoft.com/office/drawing/2016/5/11/chartex" xmlns:cx6="http://schemas.microsoft.com/office/drawing/2016/5/12/chartex" xmlns:cx7="http://schemas.microsoft.com/office/drawing/2016/5/13/chartex" xmlns:cx8="http://schemas.microsoft.com/office/drawing/2016/5/14/chartex" xmlns:mc="http://schemas.openxmlformats.org/markup-compatibility/2006" xmlns:aink="http://schemas.microsoft.com/office/drawing/2016/ink" xmlns:am3d="http://schemas.microsoft.com/office/drawing/2017/model3d" xmlns:o="urn:schemas-microsoft-com:office:office" xmlns:oel="http://schemas.microsoft.com/office/2019/extlst" xmlns:r="http://schemas.openxmlformats.org/officeDocument/2006/relationships" xmlns:m="http://schemas.openxmlformats.org/officeDocument/2006/math" xmlns:v="urn:schemas-microsoft-com:vml" xmlns:wp14="http://schemas.microsoft.com/office/word/2010/wordprocessingDrawing" xmlns:wp="http://schemas.openxmlformats.org/drawingml/2006/wordprocessingDrawing" xmlns:w10="urn:schemas-microsoft-com:office:word" xmlns:w="http://schemas.openxmlformats.org/wordprocessingml/2006/main" xmlns:w14="http://schemas.microsoft.com/office/word/2010/wordml" xmlns:w15="http://schemas.microsoft.com/office/word/2012/wordml" xmlns:w16cex="http://schemas.microsoft.com/office/word/2018/wordml/cex" xmlns:w16cid="http://schemas.microsoft.com/office/word/2016/wordml/cid" xmlns:w16="http://schemas.microsoft.com/office/word/2018/wordml" xmlns:w16sdtdh="http://schemas.microsoft.com/office/word/2020/wordml/sdtdatahash" xmlns:w16se="http://schemas.microsoft.com/office/word/2015/wordml/symex" xmlns:wpg="http://schemas.microsoft.com/office/word/2010/wordprocessingGroup" xmlns:wpi="http://schemas.microsoft.com/office/word/2010/wordprocessingInk" xmlns:wne="http://schemas.microsoft.com/office/word/2006/wordml" xmlns:wps="http://schemas.microsoft.com/office/word/2010/wordprocessingShape" mc:Ignorable="w14 w15 w16se w16cid w16 w16cex w16sdtdh wp14">
   <w:tbl>
     <w:tblPr>
       <w:tblW w:w="0" w:type="auto"/>
@@ -833,7 +811,7 @@
 </w:hdr>
 </file>
 
-<file path=word/header3.xml><?xml version="1.0" encoding="utf-8"?>
+<file path=word/header2.xml><?xml version="1.0" encoding="utf-8"?>
 <w:hdr xmlns:wpc="http://schemas.microsoft.com/office/word/2010/wordprocessingCanvas" xmlns:cx="http://schemas.microsoft.com/office/drawing/2014/chartex" xmlns:cx1="http://schemas.microsoft.com/office/drawing/2015/9/8/chartex" xmlns:cx2="http://schemas.microsoft.com/office/drawing/2015/10/21/chartex" xmlns:cx3="http://schemas.microsoft.com/office/drawing/2016/5/9/chartex" xmlns:cx4="http://schemas.microsoft.com/office/drawing/2016/5/10/chartex" xmlns:cx5="http://schemas.microsoft.com/office/drawing/2016/5/11/chartex" xmlns:cx6="http://schemas.microsoft.com/office/drawing/2016/5/12/chartex" xmlns:cx7="http://schemas.microsoft.com/office/drawing/2016/5/13/chartex" xmlns:cx8="http://schemas.microsoft.com/office/drawing/2016/5/14/chartex" xmlns:mc="http://schemas.openxmlformats.org/markup-compatibility/2006" xmlns:aink="http://schemas.microsoft.com/office/drawing/2016/ink" xmlns:am3d="http://schemas.microsoft.com/office/drawing/2017/model3d" xmlns:o="urn:schemas-microsoft-com:office:office" xmlns:oel="http://schemas.microsoft.com/office/2019/extlst" xmlns:r="http://schemas.openxmlformats.org/officeDocument/2006/relationships" xmlns:m="http://schemas.openxmlformats.org/officeDocument/2006/math" xmlns:v="urn:schemas-microsoft-com:vml" xmlns:wp14="http://schemas.microsoft.com/office/word/2010/wordprocessingDrawing" xmlns:wp="http://schemas.openxmlformats.org/drawingml/2006/wordprocessingDrawing" xmlns:w10="urn:schemas-microsoft-com:office:word" xmlns:w="http://schemas.openxmlformats.org/wordprocessingml/2006/main" xmlns:w14="http://schemas.microsoft.com/office/word/2010/wordml" xmlns:w15="http://schemas.microsoft.com/office/word/2012/wordml" xmlns:w16cex="http://schemas.microsoft.com/office/word/2018/wordml/cex" xmlns:w16cid="http://schemas.microsoft.com/office/word/2016/wordml/cid" xmlns:w16="http://schemas.microsoft.com/office/word/2018/wordml" xmlns:w16sdtdh="http://schemas.microsoft.com/office/word/2020/wordml/sdtdatahash" xmlns:w16se="http://schemas.microsoft.com/office/word/2015/wordml/symex" xmlns:wpg="http://schemas.microsoft.com/office/word/2010/wordprocessingGroup" xmlns:wpi="http://schemas.microsoft.com/office/word/2010/wordprocessingInk" xmlns:wne="http://schemas.microsoft.com/office/word/2006/wordml" xmlns:wps="http://schemas.microsoft.com/office/word/2010/wordprocessingShape" mc:Ignorable="w14 w15 w16se w16cid w16 w16cex w16sdtdh wp14">
   <w:p>
     <w:pPr>
@@ -912,9 +890,17 @@
         <w:szCs w:val="22"/>
       </w:rPr>
     </w:pPr>
+    <w:bookmarkStart w:id="13" w:name="region_name_header"/>
+    <w:r>
+      <w:t>[</w:t>
+    </w:r>
     <w:r>
       <w:t>Name of the Region</w:t>
     </w:r>
+    <w:r>
+      <w:t>]</w:t>
+    </w:r>
+    <w:bookmarkEnd w:id="13"/>
     <w:r>
       <w:tab/>
     </w:r>

</xml_diff>